<commit_message>
new poster text, shortened intro
</commit_message>
<xml_diff>
--- a/postertext.docx
+++ b/postertext.docx
@@ -3,10 +3,36 @@
 <w:document xmlns:wpc="http://schemas.microsoft.com/office/word/2010/wordprocessingCanvas" xmlns:cx="http://schemas.microsoft.com/office/drawing/2014/chartex" xmlns:mc="http://schemas.openxmlformats.org/markup-compatibility/2006" xmlns:o="urn:schemas-microsoft-com:office:office" xmlns:r="http://schemas.openxmlformats.org/officeDocument/2006/relationships" xmlns:m="http://schemas.openxmlformats.org/officeDocument/2006/math" xmlns:v="urn:schemas-microsoft-com:vml" xmlns:wp14="http://schemas.microsoft.com/office/word/2010/wordprocessingDrawing" xmlns:wp="http://schemas.openxmlformats.org/drawingml/2006/wordprocessingDrawing" xmlns:w10="urn:schemas-microsoft-com:office:word" xmlns:w="http://schemas.openxmlformats.org/wordprocessingml/2006/main" xmlns:w14="http://schemas.microsoft.com/office/word/2010/wordml" xmlns:w15="http://schemas.microsoft.com/office/word/2012/wordml" xmlns:w16se="http://schemas.microsoft.com/office/word/2015/wordml/symex" xmlns:wpg="http://schemas.microsoft.com/office/word/2010/wordprocessingGroup" xmlns:wpi="http://schemas.microsoft.com/office/word/2010/wordprocessingInk" xmlns:wne="http://schemas.microsoft.com/office/word/2006/wordml" xmlns:wps="http://schemas.microsoft.com/office/word/2010/wordprocessingShape" mc:Ignorable="w14 w15 w16se wp14">
   <w:body>
     <w:p>
-      <w:r>
-        <w:t xml:space="preserve">The goal of this project is to create an instrument that would allow a user to create their own, unique rhythms. This instrument has 12 alligator clips; each of them will play a different beat continuously when it touches a conductor. Using buttons on the breadboard, it is possible to change the delay between consequent sounds for each clip, as well as how many times the sound sample will play until the delay. </w:t>
+      <w:bookmarkStart w:id="0" w:name="_GoBack"/>
+      <w:r>
+        <w:t>The goal of this project is to create an instrument that would allow a user to create their own, unique rhythms. This instrument has 12 alligator clips; each of them play</w:t>
+      </w:r>
+      <w:r>
+        <w:t>s</w:t>
+      </w:r>
+      <w:r>
+        <w:t xml:space="preserve"> a different beat continuously when</w:t>
+      </w:r>
+      <w:r>
+        <w:t xml:space="preserve"> it touches a conductor. B</w:t>
+      </w:r>
+      <w:r>
+        <w:t xml:space="preserve">uttons on the </w:t>
+      </w:r>
+      <w:r>
+        <w:t xml:space="preserve">breadboard are used </w:t>
+      </w:r>
+      <w:r>
+        <w:t>to change the delay between</w:t>
+      </w:r>
+      <w:r>
+        <w:t xml:space="preserve"> consequent sounds</w:t>
+      </w:r>
+      <w:r>
+        <w:t xml:space="preserve">, as well as how many times the sound sample will play until the delay. </w:t>
       </w:r>
     </w:p>
+    <w:bookmarkEnd w:id="0"/>
     <w:p>
       <w:r>
         <w:t>How it works: the touch sensor sends 12 bits to Arduino as output – one bit for each number. The</w:t>
@@ -66,8 +92,1522 @@
       </w:r>
     </w:p>
     <w:p>
-      <w:bookmarkStart w:id="0" w:name="_GoBack"/>
-      <w:bookmarkEnd w:id="0"/>
+      <w:r>
+        <w:t xml:space="preserve">Future improvements: </w:t>
+      </w:r>
+    </w:p>
+    <w:p>
+      <w:pPr>
+        <w:pStyle w:val="ListParagraph"/>
+        <w:numPr>
+          <w:ilvl w:val="0"/>
+          <w:numId w:val="1"/>
+        </w:numPr>
+      </w:pPr>
+      <w:r>
+        <w:t>Add pre-made background music;</w:t>
+      </w:r>
+    </w:p>
+    <w:p>
+      <w:pPr>
+        <w:pStyle w:val="ListParagraph"/>
+        <w:numPr>
+          <w:ilvl w:val="0"/>
+          <w:numId w:val="1"/>
+        </w:numPr>
+      </w:pPr>
+      <w:r>
+        <w:t>Improve user interface, make the controls more intuitive;</w:t>
+      </w:r>
+    </w:p>
+    <w:p>
+      <w:r>
+        <w:t xml:space="preserve">Challenges: </w:t>
+      </w:r>
+    </w:p>
+    <w:p>
+      <w:pPr>
+        <w:pStyle w:val="ListParagraph"/>
+        <w:numPr>
+          <w:ilvl w:val="0"/>
+          <w:numId w:val="2"/>
+        </w:numPr>
+      </w:pPr>
+      <w:r>
+        <w:t>Implementing repeats – PureData doesn’t have an object for that, and we had to design it ourselves;</w:t>
+      </w:r>
+    </w:p>
+    <w:p>
+      <w:pPr>
+        <w:pStyle w:val="ListParagraph"/>
+        <w:numPr>
+          <w:ilvl w:val="0"/>
+          <w:numId w:val="2"/>
+        </w:numPr>
+      </w:pPr>
+      <w:r>
+        <w:t>Hardware optimization – Arduino has 18 input ports, but this was not enough for all the buttons;</w:t>
+      </w:r>
+    </w:p>
+    <w:p>
+      <w:pPr>
+        <w:pStyle w:val="ListParagraph"/>
+        <w:numPr>
+          <w:ilvl w:val="0"/>
+          <w:numId w:val="2"/>
+        </w:numPr>
+      </w:pPr>
+      <w:r>
+        <w:t>Not getting co</w:t>
+      </w:r>
+      <w:r>
+        <w:t>nfused in the wiring</w:t>
+      </w:r>
+    </w:p>
+    <w:p>
+      <w:r>
+        <w:br w:type="page"/>
+      </w:r>
+    </w:p>
+    <w:p>
+      <w:pPr>
+        <w:pStyle w:val="ListParagraph"/>
+      </w:pPr>
+      <w:r>
+        <w:rPr>
+          <w:noProof/>
+        </w:rPr>
+        <w:lastRenderedPageBreak/>
+        <mc:AlternateContent>
+          <mc:Choice Requires="wps">
+            <w:drawing>
+              <wp:anchor distT="0" distB="0" distL="114300" distR="114300" simplePos="0" relativeHeight="251686912" behindDoc="0" locked="0" layoutInCell="1" allowOverlap="1" wp14:anchorId="4DC28994" wp14:editId="4788070B">
+                <wp:simplePos x="0" y="0"/>
+                <wp:positionH relativeFrom="column">
+                  <wp:posOffset>2959100</wp:posOffset>
+                </wp:positionH>
+                <wp:positionV relativeFrom="paragraph">
+                  <wp:posOffset>4803140</wp:posOffset>
+                </wp:positionV>
+                <wp:extent cx="178435" cy="454660"/>
+                <wp:effectExtent l="76200" t="25400" r="24765" b="53340"/>
+                <wp:wrapNone/>
+                <wp:docPr id="17" name="Straight Arrow Connector 1"/>
+                <wp:cNvGraphicFramePr/>
+                <a:graphic xmlns:a="http://schemas.openxmlformats.org/drawingml/2006/main">
+                  <a:graphicData uri="http://schemas.microsoft.com/office/word/2010/wordprocessingShape">
+                    <wps:wsp>
+                      <wps:cNvCnPr/>
+                      <wps:spPr>
+                        <a:xfrm flipH="1">
+                          <a:off x="0" y="0"/>
+                          <a:ext cx="178435" cy="454660"/>
+                        </a:xfrm>
+                        <a:prstGeom prst="straightConnector1">
+                          <a:avLst/>
+                        </a:prstGeom>
+                        <a:ln w="57150">
+                          <a:solidFill>
+                            <a:schemeClr val="accent5">
+                              <a:lumMod val="75000"/>
+                            </a:schemeClr>
+                          </a:solidFill>
+                          <a:tailEnd type="triangle"/>
+                        </a:ln>
+                      </wps:spPr>
+                      <wps:style>
+                        <a:lnRef idx="1">
+                          <a:schemeClr val="accent1"/>
+                        </a:lnRef>
+                        <a:fillRef idx="0">
+                          <a:schemeClr val="accent1"/>
+                        </a:fillRef>
+                        <a:effectRef idx="0">
+                          <a:schemeClr val="accent1"/>
+                        </a:effectRef>
+                        <a:fontRef idx="minor">
+                          <a:schemeClr val="tx1"/>
+                        </a:fontRef>
+                      </wps:style>
+                      <wps:bodyPr/>
+                    </wps:wsp>
+                  </a:graphicData>
+                </a:graphic>
+                <wp14:sizeRelH relativeFrom="margin">
+                  <wp14:pctWidth>0</wp14:pctWidth>
+                </wp14:sizeRelH>
+                <wp14:sizeRelV relativeFrom="margin">
+                  <wp14:pctHeight>0</wp14:pctHeight>
+                </wp14:sizeRelV>
+              </wp:anchor>
+            </w:drawing>
+          </mc:Choice>
+          <mc:Fallback xmlns:mv="urn:schemas-microsoft-com:mac:vml" xmlns:mo="http://schemas.microsoft.com/office/mac/office/2008/main">
+            <w:pict>
+              <v:shapetype w14:anchorId="732F4275" id="_x0000_t32" coordsize="21600,21600" o:spt="32" o:oned="t" path="m0,0l21600,21600e" filled="f">
+                <v:path arrowok="t" fillok="f" o:connecttype="none"/>
+                <o:lock v:ext="edit" shapetype="t"/>
+              </v:shapetype>
+              <v:shape id="Straight Arrow Connector 1" o:spid="_x0000_s1026" type="#_x0000_t32" style="position:absolute;margin-left:233pt;margin-top:378.2pt;width:14.05pt;height:35.8pt;flip:x;z-index:251686912;visibility:visible;mso-wrap-style:square;mso-width-percent:0;mso-height-percent:0;mso-wrap-distance-left:9pt;mso-wrap-distance-top:0;mso-wrap-distance-right:9pt;mso-wrap-distance-bottom:0;mso-position-horizontal:absolute;mso-position-horizontal-relative:text;mso-position-vertical:absolute;mso-position-vertical-relative:text;mso-width-percent:0;mso-height-percent:0;mso-width-relative:margin;mso-height-relative:margin" o:gfxdata="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" strokecolor="#2f5496 [2408]" strokeweight="4.5pt">
+                <v:stroke endarrow="block" joinstyle="miter"/>
+              </v:shape>
+            </w:pict>
+          </mc:Fallback>
+        </mc:AlternateContent>
+      </w:r>
+      <w:r>
+        <w:rPr>
+          <w:noProof/>
+        </w:rPr>
+        <mc:AlternateContent>
+          <mc:Choice Requires="wps">
+            <w:drawing>
+              <wp:anchor distT="0" distB="0" distL="114300" distR="114300" simplePos="0" relativeHeight="251684864" behindDoc="0" locked="0" layoutInCell="1" allowOverlap="1" wp14:anchorId="08979331" wp14:editId="073A164C">
+                <wp:simplePos x="0" y="0"/>
+                <wp:positionH relativeFrom="column">
+                  <wp:posOffset>3137535</wp:posOffset>
+                </wp:positionH>
+                <wp:positionV relativeFrom="paragraph">
+                  <wp:posOffset>3657600</wp:posOffset>
+                </wp:positionV>
+                <wp:extent cx="113665" cy="574040"/>
+                <wp:effectExtent l="101600" t="25400" r="64135" b="60960"/>
+                <wp:wrapNone/>
+                <wp:docPr id="16" name="Straight Arrow Connector 1"/>
+                <wp:cNvGraphicFramePr/>
+                <a:graphic xmlns:a="http://schemas.openxmlformats.org/drawingml/2006/main">
+                  <a:graphicData uri="http://schemas.microsoft.com/office/word/2010/wordprocessingShape">
+                    <wps:wsp>
+                      <wps:cNvCnPr/>
+                      <wps:spPr>
+                        <a:xfrm flipH="1">
+                          <a:off x="0" y="0"/>
+                          <a:ext cx="113665" cy="574040"/>
+                        </a:xfrm>
+                        <a:prstGeom prst="straightConnector1">
+                          <a:avLst/>
+                        </a:prstGeom>
+                        <a:ln w="57150">
+                          <a:solidFill>
+                            <a:schemeClr val="accent5">
+                              <a:lumMod val="75000"/>
+                            </a:schemeClr>
+                          </a:solidFill>
+                          <a:tailEnd type="triangle"/>
+                        </a:ln>
+                      </wps:spPr>
+                      <wps:style>
+                        <a:lnRef idx="1">
+                          <a:schemeClr val="accent1"/>
+                        </a:lnRef>
+                        <a:fillRef idx="0">
+                          <a:schemeClr val="accent1"/>
+                        </a:fillRef>
+                        <a:effectRef idx="0">
+                          <a:schemeClr val="accent1"/>
+                        </a:effectRef>
+                        <a:fontRef idx="minor">
+                          <a:schemeClr val="tx1"/>
+                        </a:fontRef>
+                      </wps:style>
+                      <wps:bodyPr/>
+                    </wps:wsp>
+                  </a:graphicData>
+                </a:graphic>
+                <wp14:sizeRelH relativeFrom="margin">
+                  <wp14:pctWidth>0</wp14:pctWidth>
+                </wp14:sizeRelH>
+                <wp14:sizeRelV relativeFrom="margin">
+                  <wp14:pctHeight>0</wp14:pctHeight>
+                </wp14:sizeRelV>
+              </wp:anchor>
+            </w:drawing>
+          </mc:Choice>
+          <mc:Fallback xmlns:mv="urn:schemas-microsoft-com:mac:vml" xmlns:mo="http://schemas.microsoft.com/office/mac/office/2008/main">
+            <w:pict>
+              <v:shape w14:anchorId="754CAEBD" id="Straight Arrow Connector 1" o:spid="_x0000_s1026" type="#_x0000_t32" style="position:absolute;margin-left:247.05pt;margin-top:4in;width:8.95pt;height:45.2pt;flip:x;z-index:251684864;visibility:visible;mso-wrap-style:square;mso-width-percent:0;mso-height-percent:0;mso-wrap-distance-left:9pt;mso-wrap-distance-top:0;mso-wrap-distance-right:9pt;mso-wrap-distance-bottom:0;mso-position-horizontal:absolute;mso-position-horizontal-relative:text;mso-position-vertical:absolute;mso-position-vertical-relative:text;mso-width-percent:0;mso-height-percent:0;mso-width-relative:margin;mso-height-relative:margin" o:gfxdata="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" strokecolor="#2f5496 [2408]" strokeweight="4.5pt">
+                <v:stroke endarrow="block" joinstyle="miter"/>
+              </v:shape>
+            </w:pict>
+          </mc:Fallback>
+        </mc:AlternateContent>
+      </w:r>
+      <w:r>
+        <w:rPr>
+          <w:noProof/>
+        </w:rPr>
+        <mc:AlternateContent>
+          <mc:Choice Requires="wps">
+            <w:drawing>
+              <wp:anchor distT="0" distB="0" distL="114300" distR="114300" simplePos="0" relativeHeight="251682816" behindDoc="0" locked="0" layoutInCell="1" allowOverlap="1" wp14:anchorId="29EBD7A4" wp14:editId="43FF70E4">
+                <wp:simplePos x="0" y="0"/>
+                <wp:positionH relativeFrom="column">
+                  <wp:posOffset>4051300</wp:posOffset>
+                </wp:positionH>
+                <wp:positionV relativeFrom="paragraph">
+                  <wp:posOffset>3545205</wp:posOffset>
+                </wp:positionV>
+                <wp:extent cx="343535" cy="45719"/>
+                <wp:effectExtent l="50800" t="101600" r="0" b="107315"/>
+                <wp:wrapNone/>
+                <wp:docPr id="15" name="Straight Arrow Connector 1"/>
+                <wp:cNvGraphicFramePr/>
+                <a:graphic xmlns:a="http://schemas.openxmlformats.org/drawingml/2006/main">
+                  <a:graphicData uri="http://schemas.microsoft.com/office/word/2010/wordprocessingShape">
+                    <wps:wsp>
+                      <wps:cNvCnPr/>
+                      <wps:spPr>
+                        <a:xfrm flipH="1">
+                          <a:off x="0" y="0"/>
+                          <a:ext cx="343535" cy="45719"/>
+                        </a:xfrm>
+                        <a:prstGeom prst="straightConnector1">
+                          <a:avLst/>
+                        </a:prstGeom>
+                        <a:ln w="57150">
+                          <a:solidFill>
+                            <a:schemeClr val="accent5">
+                              <a:lumMod val="75000"/>
+                            </a:schemeClr>
+                          </a:solidFill>
+                          <a:tailEnd type="triangle"/>
+                        </a:ln>
+                      </wps:spPr>
+                      <wps:style>
+                        <a:lnRef idx="1">
+                          <a:schemeClr val="accent1"/>
+                        </a:lnRef>
+                        <a:fillRef idx="0">
+                          <a:schemeClr val="accent1"/>
+                        </a:fillRef>
+                        <a:effectRef idx="0">
+                          <a:schemeClr val="accent1"/>
+                        </a:effectRef>
+                        <a:fontRef idx="minor">
+                          <a:schemeClr val="tx1"/>
+                        </a:fontRef>
+                      </wps:style>
+                      <wps:bodyPr/>
+                    </wps:wsp>
+                  </a:graphicData>
+                </a:graphic>
+                <wp14:sizeRelH relativeFrom="margin">
+                  <wp14:pctWidth>0</wp14:pctWidth>
+                </wp14:sizeRelH>
+                <wp14:sizeRelV relativeFrom="margin">
+                  <wp14:pctHeight>0</wp14:pctHeight>
+                </wp14:sizeRelV>
+              </wp:anchor>
+            </w:drawing>
+          </mc:Choice>
+          <mc:Fallback xmlns:mv="urn:schemas-microsoft-com:mac:vml" xmlns:mo="http://schemas.microsoft.com/office/mac/office/2008/main">
+            <w:pict>
+              <v:shape w14:anchorId="420E532D" id="Straight Arrow Connector 1" o:spid="_x0000_s1026" type="#_x0000_t32" style="position:absolute;margin-left:319pt;margin-top:279.15pt;width:27.05pt;height:3.6pt;flip:x;z-index:251682816;visibility:visible;mso-wrap-style:square;mso-width-percent:0;mso-height-percent:0;mso-wrap-distance-left:9pt;mso-wrap-distance-top:0;mso-wrap-distance-right:9pt;mso-wrap-distance-bottom:0;mso-position-horizontal:absolute;mso-position-horizontal-relative:text;mso-position-vertical:absolute;mso-position-vertical-relative:text;mso-width-percent:0;mso-height-percent:0;mso-width-relative:margin;mso-height-relative:margin" o:gfxdata="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" strokecolor="#2f5496 [2408]" strokeweight="4.5pt">
+                <v:stroke endarrow="block" joinstyle="miter"/>
+              </v:shape>
+            </w:pict>
+          </mc:Fallback>
+        </mc:AlternateContent>
+      </w:r>
+      <w:r>
+        <w:rPr>
+          <w:noProof/>
+        </w:rPr>
+        <mc:AlternateContent>
+          <mc:Choice Requires="wps">
+            <w:drawing>
+              <wp:anchor distT="0" distB="0" distL="114300" distR="114300" simplePos="0" relativeHeight="251680768" behindDoc="0" locked="0" layoutInCell="1" allowOverlap="1" wp14:anchorId="2C4455D1" wp14:editId="1CBC1560">
+                <wp:simplePos x="0" y="0"/>
+                <wp:positionH relativeFrom="column">
+                  <wp:posOffset>3937634</wp:posOffset>
+                </wp:positionH>
+                <wp:positionV relativeFrom="paragraph">
+                  <wp:posOffset>2628900</wp:posOffset>
+                </wp:positionV>
+                <wp:extent cx="342900" cy="688340"/>
+                <wp:effectExtent l="76200" t="25400" r="38100" b="48260"/>
+                <wp:wrapNone/>
+                <wp:docPr id="14" name="Straight Arrow Connector 1"/>
+                <wp:cNvGraphicFramePr/>
+                <a:graphic xmlns:a="http://schemas.openxmlformats.org/drawingml/2006/main">
+                  <a:graphicData uri="http://schemas.microsoft.com/office/word/2010/wordprocessingShape">
+                    <wps:wsp>
+                      <wps:cNvCnPr/>
+                      <wps:spPr>
+                        <a:xfrm flipH="1">
+                          <a:off x="0" y="0"/>
+                          <a:ext cx="342900" cy="688340"/>
+                        </a:xfrm>
+                        <a:prstGeom prst="straightConnector1">
+                          <a:avLst/>
+                        </a:prstGeom>
+                        <a:ln w="57150">
+                          <a:solidFill>
+                            <a:schemeClr val="accent5">
+                              <a:lumMod val="75000"/>
+                            </a:schemeClr>
+                          </a:solidFill>
+                          <a:tailEnd type="triangle"/>
+                        </a:ln>
+                      </wps:spPr>
+                      <wps:style>
+                        <a:lnRef idx="1">
+                          <a:schemeClr val="accent1"/>
+                        </a:lnRef>
+                        <a:fillRef idx="0">
+                          <a:schemeClr val="accent1"/>
+                        </a:fillRef>
+                        <a:effectRef idx="0">
+                          <a:schemeClr val="accent1"/>
+                        </a:effectRef>
+                        <a:fontRef idx="minor">
+                          <a:schemeClr val="tx1"/>
+                        </a:fontRef>
+                      </wps:style>
+                      <wps:bodyPr/>
+                    </wps:wsp>
+                  </a:graphicData>
+                </a:graphic>
+                <wp14:sizeRelH relativeFrom="margin">
+                  <wp14:pctWidth>0</wp14:pctWidth>
+                </wp14:sizeRelH>
+                <wp14:sizeRelV relativeFrom="margin">
+                  <wp14:pctHeight>0</wp14:pctHeight>
+                </wp14:sizeRelV>
+              </wp:anchor>
+            </w:drawing>
+          </mc:Choice>
+          <mc:Fallback xmlns:mv="urn:schemas-microsoft-com:mac:vml" xmlns:mo="http://schemas.microsoft.com/office/mac/office/2008/main">
+            <w:pict>
+              <v:shape w14:anchorId="7686528E" id="Straight Arrow Connector 1" o:spid="_x0000_s1026" type="#_x0000_t32" style="position:absolute;margin-left:310.05pt;margin-top:207pt;width:27pt;height:54.2pt;flip:x;z-index:251680768;visibility:visible;mso-wrap-style:square;mso-width-percent:0;mso-height-percent:0;mso-wrap-distance-left:9pt;mso-wrap-distance-top:0;mso-wrap-distance-right:9pt;mso-wrap-distance-bottom:0;mso-position-horizontal:absolute;mso-position-horizontal-relative:text;mso-position-vertical:absolute;mso-position-vertical-relative:text;mso-width-percent:0;mso-height-percent:0;mso-width-relative:margin;mso-height-relative:margin" o:gfxdata="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" strokecolor="#2f5496 [2408]" strokeweight="4.5pt">
+                <v:stroke endarrow="block" joinstyle="miter"/>
+              </v:shape>
+            </w:pict>
+          </mc:Fallback>
+        </mc:AlternateContent>
+      </w:r>
+      <w:r>
+        <w:rPr>
+          <w:noProof/>
+        </w:rPr>
+        <mc:AlternateContent>
+          <mc:Choice Requires="wps">
+            <w:drawing>
+              <wp:anchor distT="0" distB="0" distL="114300" distR="114300" simplePos="0" relativeHeight="251677696" behindDoc="0" locked="0" layoutInCell="1" allowOverlap="1" wp14:anchorId="2BF67137" wp14:editId="771DD15C">
+                <wp:simplePos x="0" y="0"/>
+                <wp:positionH relativeFrom="column">
+                  <wp:posOffset>3023235</wp:posOffset>
+                </wp:positionH>
+                <wp:positionV relativeFrom="paragraph">
+                  <wp:posOffset>2631440</wp:posOffset>
+                </wp:positionV>
+                <wp:extent cx="457835" cy="688340"/>
+                <wp:effectExtent l="25400" t="25400" r="75565" b="48260"/>
+                <wp:wrapNone/>
+                <wp:docPr id="13" name="Straight Arrow Connector 1"/>
+                <wp:cNvGraphicFramePr/>
+                <a:graphic xmlns:a="http://schemas.openxmlformats.org/drawingml/2006/main">
+                  <a:graphicData uri="http://schemas.microsoft.com/office/word/2010/wordprocessingShape">
+                    <wps:wsp>
+                      <wps:cNvCnPr/>
+                      <wps:spPr>
+                        <a:xfrm>
+                          <a:off x="0" y="0"/>
+                          <a:ext cx="457835" cy="688340"/>
+                        </a:xfrm>
+                        <a:prstGeom prst="straightConnector1">
+                          <a:avLst/>
+                        </a:prstGeom>
+                        <a:ln w="57150">
+                          <a:solidFill>
+                            <a:schemeClr val="accent5">
+                              <a:lumMod val="75000"/>
+                            </a:schemeClr>
+                          </a:solidFill>
+                          <a:tailEnd type="triangle"/>
+                        </a:ln>
+                      </wps:spPr>
+                      <wps:style>
+                        <a:lnRef idx="1">
+                          <a:schemeClr val="accent1"/>
+                        </a:lnRef>
+                        <a:fillRef idx="0">
+                          <a:schemeClr val="accent1"/>
+                        </a:fillRef>
+                        <a:effectRef idx="0">
+                          <a:schemeClr val="accent1"/>
+                        </a:effectRef>
+                        <a:fontRef idx="minor">
+                          <a:schemeClr val="tx1"/>
+                        </a:fontRef>
+                      </wps:style>
+                      <wps:bodyPr/>
+                    </wps:wsp>
+                  </a:graphicData>
+                </a:graphic>
+                <wp14:sizeRelH relativeFrom="margin">
+                  <wp14:pctWidth>0</wp14:pctWidth>
+                </wp14:sizeRelH>
+                <wp14:sizeRelV relativeFrom="margin">
+                  <wp14:pctHeight>0</wp14:pctHeight>
+                </wp14:sizeRelV>
+              </wp:anchor>
+            </w:drawing>
+          </mc:Choice>
+          <mc:Fallback xmlns:mv="urn:schemas-microsoft-com:mac:vml" xmlns:mo="http://schemas.microsoft.com/office/mac/office/2008/main">
+            <w:pict>
+              <v:shape w14:anchorId="54F76740" id="Straight Arrow Connector 1" o:spid="_x0000_s1026" type="#_x0000_t32" style="position:absolute;margin-left:238.05pt;margin-top:207.2pt;width:36.05pt;height:54.2pt;z-index:251677696;visibility:visible;mso-wrap-style:square;mso-width-percent:0;mso-height-percent:0;mso-wrap-distance-left:9pt;mso-wrap-distance-top:0;mso-wrap-distance-right:9pt;mso-wrap-distance-bottom:0;mso-position-horizontal:absolute;mso-position-horizontal-relative:text;mso-position-vertical:absolute;mso-position-vertical-relative:text;mso-width-percent:0;mso-height-percent:0;mso-width-relative:margin;mso-height-relative:margin" o:gfxdata="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" strokecolor="#2f5496 [2408]" strokeweight="4.5pt">
+                <v:stroke endarrow="block" joinstyle="miter"/>
+              </v:shape>
+            </w:pict>
+          </mc:Fallback>
+        </mc:AlternateContent>
+      </w:r>
+      <w:r>
+        <w:rPr>
+          <w:noProof/>
+        </w:rPr>
+        <mc:AlternateContent>
+          <mc:Choice Requires="wps">
+            <w:drawing>
+              <wp:anchor distT="0" distB="0" distL="114300" distR="114300" simplePos="0" relativeHeight="251675648" behindDoc="0" locked="0" layoutInCell="1" allowOverlap="1" wp14:anchorId="339178E9" wp14:editId="5C8C3962">
+                <wp:simplePos x="0" y="0"/>
+                <wp:positionH relativeFrom="column">
+                  <wp:posOffset>2566036</wp:posOffset>
+                </wp:positionH>
+                <wp:positionV relativeFrom="paragraph">
+                  <wp:posOffset>3428366</wp:posOffset>
+                </wp:positionV>
+                <wp:extent cx="571500" cy="45719"/>
+                <wp:effectExtent l="0" t="101600" r="0" b="132715"/>
+                <wp:wrapNone/>
+                <wp:docPr id="12" name="Straight Arrow Connector 1"/>
+                <wp:cNvGraphicFramePr/>
+                <a:graphic xmlns:a="http://schemas.openxmlformats.org/drawingml/2006/main">
+                  <a:graphicData uri="http://schemas.microsoft.com/office/word/2010/wordprocessingShape">
+                    <wps:wsp>
+                      <wps:cNvCnPr/>
+                      <wps:spPr>
+                        <a:xfrm>
+                          <a:off x="0" y="0"/>
+                          <a:ext cx="571500" cy="45719"/>
+                        </a:xfrm>
+                        <a:prstGeom prst="straightConnector1">
+                          <a:avLst/>
+                        </a:prstGeom>
+                        <a:ln w="57150">
+                          <a:solidFill>
+                            <a:schemeClr val="accent5">
+                              <a:lumMod val="75000"/>
+                            </a:schemeClr>
+                          </a:solidFill>
+                          <a:tailEnd type="triangle"/>
+                        </a:ln>
+                      </wps:spPr>
+                      <wps:style>
+                        <a:lnRef idx="1">
+                          <a:schemeClr val="accent1"/>
+                        </a:lnRef>
+                        <a:fillRef idx="0">
+                          <a:schemeClr val="accent1"/>
+                        </a:fillRef>
+                        <a:effectRef idx="0">
+                          <a:schemeClr val="accent1"/>
+                        </a:effectRef>
+                        <a:fontRef idx="minor">
+                          <a:schemeClr val="tx1"/>
+                        </a:fontRef>
+                      </wps:style>
+                      <wps:bodyPr/>
+                    </wps:wsp>
+                  </a:graphicData>
+                </a:graphic>
+                <wp14:sizeRelH relativeFrom="margin">
+                  <wp14:pctWidth>0</wp14:pctWidth>
+                </wp14:sizeRelH>
+                <wp14:sizeRelV relativeFrom="margin">
+                  <wp14:pctHeight>0</wp14:pctHeight>
+                </wp14:sizeRelV>
+              </wp:anchor>
+            </w:drawing>
+          </mc:Choice>
+          <mc:Fallback xmlns:mv="urn:schemas-microsoft-com:mac:vml" xmlns:mo="http://schemas.microsoft.com/office/mac/office/2008/main">
+            <w:pict>
+              <v:shape w14:anchorId="70759F73" id="Straight Arrow Connector 1" o:spid="_x0000_s1026" type="#_x0000_t32" style="position:absolute;margin-left:202.05pt;margin-top:269.95pt;width:45pt;height:3.6pt;z-index:251675648;visibility:visible;mso-wrap-style:square;mso-width-percent:0;mso-height-percent:0;mso-wrap-distance-left:9pt;mso-wrap-distance-top:0;mso-wrap-distance-right:9pt;mso-wrap-distance-bottom:0;mso-position-horizontal:absolute;mso-position-horizontal-relative:text;mso-position-vertical:absolute;mso-position-vertical-relative:text;mso-width-percent:0;mso-height-percent:0;mso-width-relative:margin;mso-height-relative:margin" o:gfxdata="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" strokecolor="#2f5496 [2408]" strokeweight="4.5pt">
+                <v:stroke endarrow="block" joinstyle="miter"/>
+              </v:shape>
+            </w:pict>
+          </mc:Fallback>
+        </mc:AlternateContent>
+      </w:r>
+      <w:r>
+        <w:rPr>
+          <w:noProof/>
+        </w:rPr>
+        <mc:AlternateContent>
+          <mc:Choice Requires="wps">
+            <w:drawing>
+              <wp:anchor distT="0" distB="0" distL="114300" distR="114300" simplePos="0" relativeHeight="251665408" behindDoc="0" locked="0" layoutInCell="1" allowOverlap="1" wp14:anchorId="6CFB871C" wp14:editId="5145C45C">
+                <wp:simplePos x="0" y="0"/>
+                <wp:positionH relativeFrom="column">
+                  <wp:posOffset>4168775</wp:posOffset>
+                </wp:positionH>
+                <wp:positionV relativeFrom="paragraph">
+                  <wp:posOffset>1828165</wp:posOffset>
+                </wp:positionV>
+                <wp:extent cx="2172335" cy="916940"/>
+                <wp:effectExtent l="0" t="0" r="37465" b="22860"/>
+                <wp:wrapThrough wrapText="bothSides">
+                  <wp:wrapPolygon edited="0">
+                    <wp:start x="1768" y="0"/>
+                    <wp:lineTo x="0" y="4188"/>
+                    <wp:lineTo x="0" y="15557"/>
+                    <wp:lineTo x="505" y="19147"/>
+                    <wp:lineTo x="1515" y="21540"/>
+                    <wp:lineTo x="1768" y="21540"/>
+                    <wp:lineTo x="19952" y="21540"/>
+                    <wp:lineTo x="20205" y="21540"/>
+                    <wp:lineTo x="21215" y="19147"/>
+                    <wp:lineTo x="21720" y="15557"/>
+                    <wp:lineTo x="21720" y="4188"/>
+                    <wp:lineTo x="19952" y="0"/>
+                    <wp:lineTo x="1768" y="0"/>
+                  </wp:wrapPolygon>
+                </wp:wrapThrough>
+                <wp:docPr id="7" name="Terminator 1"/>
+                <wp:cNvGraphicFramePr/>
+                <a:graphic xmlns:a="http://schemas.openxmlformats.org/drawingml/2006/main">
+                  <a:graphicData uri="http://schemas.microsoft.com/office/word/2010/wordprocessingShape">
+                    <wps:wsp>
+                      <wps:cNvSpPr/>
+                      <wps:spPr>
+                        <a:xfrm>
+                          <a:off x="0" y="0"/>
+                          <a:ext cx="2172335" cy="916940"/>
+                        </a:xfrm>
+                        <a:prstGeom prst="flowChartTerminator">
+                          <a:avLst/>
+                        </a:prstGeom>
+                        <a:solidFill>
+                          <a:srgbClr val="C00000"/>
+                        </a:solidFill>
+                      </wps:spPr>
+                      <wps:style>
+                        <a:lnRef idx="2">
+                          <a:schemeClr val="accent1">
+                            <a:shade val="50000"/>
+                          </a:schemeClr>
+                        </a:lnRef>
+                        <a:fillRef idx="1">
+                          <a:schemeClr val="accent1"/>
+                        </a:fillRef>
+                        <a:effectRef idx="0">
+                          <a:schemeClr val="accent1"/>
+                        </a:effectRef>
+                        <a:fontRef idx="minor">
+                          <a:schemeClr val="lt1"/>
+                        </a:fontRef>
+                      </wps:style>
+                      <wps:txbx>
+                        <w:txbxContent>
+                          <w:p>
+                            <w:pPr>
+                              <w:pStyle w:val="NormalWeb"/>
+                              <w:spacing w:before="0" w:beforeAutospacing="0" w:after="0" w:afterAutospacing="0"/>
+                              <w:jc w:val="center"/>
+                            </w:pPr>
+                            <w:r>
+                              <w:t>BIG BUTTONS</w:t>
+                            </w:r>
+                          </w:p>
+                          <w:p>
+                            <w:pPr>
+                              <w:pStyle w:val="NormalWeb"/>
+                              <w:spacing w:before="0" w:beforeAutospacing="0" w:after="0" w:afterAutospacing="0"/>
+                              <w:jc w:val="center"/>
+                            </w:pPr>
+                            <w:r>
+                              <w:t>Set the value that      SMALL BUTTONS change</w:t>
+                            </w:r>
+                          </w:p>
+                        </w:txbxContent>
+                      </wps:txbx>
+                      <wps:bodyPr wrap="square" rtlCol="0" anchor="ctr">
+                        <a:noAutofit/>
+                      </wps:bodyPr>
+                    </wps:wsp>
+                  </a:graphicData>
+                </a:graphic>
+                <wp14:sizeRelH relativeFrom="margin">
+                  <wp14:pctWidth>0</wp14:pctWidth>
+                </wp14:sizeRelH>
+                <wp14:sizeRelV relativeFrom="margin">
+                  <wp14:pctHeight>0</wp14:pctHeight>
+                </wp14:sizeRelV>
+              </wp:anchor>
+            </w:drawing>
+          </mc:Choice>
+          <mc:Fallback xmlns:mv="urn:schemas-microsoft-com:mac:vml" xmlns:mo="http://schemas.microsoft.com/office/mac/office/2008/main">
+            <w:pict>
+              <v:shapetype w14:anchorId="6CFB871C" id="_x0000_t116" coordsize="21600,21600" o:spt="116" path="m3475,0qx0,10800,3475,21600l18125,21600qx21600,10800,18125,0xe">
+                <v:stroke joinstyle="miter"/>
+                <v:path gradientshapeok="t" o:connecttype="rect" textboxrect="1018,3163,20582,18437"/>
+              </v:shapetype>
+              <v:shape id="Terminator 1" o:spid="_x0000_s1026" type="#_x0000_t116" style="position:absolute;left:0;text-align:left;margin-left:328.25pt;margin-top:143.95pt;width:171.05pt;height:72.2pt;z-index:251665408;visibility:visible;mso-wrap-style:square;mso-width-percent:0;mso-height-percent:0;mso-wrap-distance-left:9pt;mso-wrap-distance-top:0;mso-wrap-distance-right:9pt;mso-wrap-distance-bottom:0;mso-position-horizontal:absolute;mso-position-horizontal-relative:text;mso-position-vertical:absolute;mso-position-vertical-relative:text;mso-width-percent:0;mso-height-percent:0;mso-width-relative:margin;mso-height-relative:margin;v-text-anchor:middle" o:gfxdata="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" fillcolor="#c00000" strokecolor="#1f4d78 [1604]" strokeweight="1pt">
+                <v:textbox>
+                  <w:txbxContent>
+                    <w:p>
+                      <w:pPr>
+                        <w:pStyle w:val="NormalWeb"/>
+                        <w:spacing w:before="0" w:beforeAutospacing="0" w:after="0" w:afterAutospacing="0"/>
+                        <w:jc w:val="center"/>
+                      </w:pPr>
+                      <w:r>
+                        <w:t>BIG BUTTONS</w:t>
+                      </w:r>
+                    </w:p>
+                    <w:p>
+                      <w:pPr>
+                        <w:pStyle w:val="NormalWeb"/>
+                        <w:spacing w:before="0" w:beforeAutospacing="0" w:after="0" w:afterAutospacing="0"/>
+                        <w:jc w:val="center"/>
+                      </w:pPr>
+                      <w:r>
+                        <w:t>Set the value that      SMALL BUTTONS change</w:t>
+                      </w:r>
+                    </w:p>
+                  </w:txbxContent>
+                </v:textbox>
+                <w10:wrap type="through"/>
+              </v:shape>
+            </w:pict>
+          </mc:Fallback>
+        </mc:AlternateContent>
+      </w:r>
+      <w:r>
+        <w:rPr>
+          <w:noProof/>
+        </w:rPr>
+        <mc:AlternateContent>
+          <mc:Choice Requires="wps">
+            <w:drawing>
+              <wp:anchor distT="0" distB="0" distL="114300" distR="114300" simplePos="0" relativeHeight="251661312" behindDoc="0" locked="0" layoutInCell="1" allowOverlap="1" wp14:anchorId="5F7C1453" wp14:editId="45A59A48">
+                <wp:simplePos x="0" y="0"/>
+                <wp:positionH relativeFrom="column">
+                  <wp:posOffset>394970</wp:posOffset>
+                </wp:positionH>
+                <wp:positionV relativeFrom="paragraph">
+                  <wp:posOffset>2967990</wp:posOffset>
+                </wp:positionV>
+                <wp:extent cx="2172335" cy="916940"/>
+                <wp:effectExtent l="0" t="0" r="37465" b="22860"/>
+                <wp:wrapThrough wrapText="bothSides">
+                  <wp:wrapPolygon edited="0">
+                    <wp:start x="1768" y="0"/>
+                    <wp:lineTo x="0" y="4188"/>
+                    <wp:lineTo x="0" y="15557"/>
+                    <wp:lineTo x="505" y="19147"/>
+                    <wp:lineTo x="1515" y="21540"/>
+                    <wp:lineTo x="1768" y="21540"/>
+                    <wp:lineTo x="19952" y="21540"/>
+                    <wp:lineTo x="20205" y="21540"/>
+                    <wp:lineTo x="21215" y="19147"/>
+                    <wp:lineTo x="21720" y="15557"/>
+                    <wp:lineTo x="21720" y="4188"/>
+                    <wp:lineTo x="19952" y="0"/>
+                    <wp:lineTo x="1768" y="0"/>
+                  </wp:wrapPolygon>
+                </wp:wrapThrough>
+                <wp:docPr id="2" name="Terminator 1"/>
+                <wp:cNvGraphicFramePr/>
+                <a:graphic xmlns:a="http://schemas.openxmlformats.org/drawingml/2006/main">
+                  <a:graphicData uri="http://schemas.microsoft.com/office/word/2010/wordprocessingShape">
+                    <wps:wsp>
+                      <wps:cNvSpPr/>
+                      <wps:spPr>
+                        <a:xfrm>
+                          <a:off x="0" y="0"/>
+                          <a:ext cx="2172335" cy="916940"/>
+                        </a:xfrm>
+                        <a:prstGeom prst="flowChartTerminator">
+                          <a:avLst/>
+                        </a:prstGeom>
+                        <a:solidFill>
+                          <a:srgbClr val="C00000"/>
+                        </a:solidFill>
+                      </wps:spPr>
+                      <wps:style>
+                        <a:lnRef idx="2">
+                          <a:schemeClr val="accent1">
+                            <a:shade val="50000"/>
+                          </a:schemeClr>
+                        </a:lnRef>
+                        <a:fillRef idx="1">
+                          <a:schemeClr val="accent1"/>
+                        </a:fillRef>
+                        <a:effectRef idx="0">
+                          <a:schemeClr val="accent1"/>
+                        </a:effectRef>
+                        <a:fontRef idx="minor">
+                          <a:schemeClr val="lt1"/>
+                        </a:fontRef>
+                      </wps:style>
+                      <wps:txbx>
+                        <w:txbxContent>
+                          <w:p>
+                            <w:pPr>
+                              <w:pStyle w:val="NormalWeb"/>
+                              <w:spacing w:before="0" w:beforeAutospacing="0" w:after="0" w:afterAutospacing="0"/>
+                              <w:jc w:val="center"/>
+                            </w:pPr>
+                            <w:r>
+                              <w:t>TOUCH SENSOR</w:t>
+                            </w:r>
+                          </w:p>
+                          <w:p>
+                            <w:pPr>
+                              <w:pStyle w:val="NormalWeb"/>
+                              <w:spacing w:before="0" w:beforeAutospacing="0" w:after="0" w:afterAutospacing="0"/>
+                              <w:jc w:val="center"/>
+                            </w:pPr>
+                            <w:r>
+                              <w:t>Sends 12 bits – one for each alligator clip</w:t>
+                            </w:r>
+                          </w:p>
+                        </w:txbxContent>
+                      </wps:txbx>
+                      <wps:bodyPr wrap="square" rtlCol="0" anchor="ctr">
+                        <a:noAutofit/>
+                      </wps:bodyPr>
+                    </wps:wsp>
+                  </a:graphicData>
+                </a:graphic>
+                <wp14:sizeRelH relativeFrom="margin">
+                  <wp14:pctWidth>0</wp14:pctWidth>
+                </wp14:sizeRelH>
+                <wp14:sizeRelV relativeFrom="margin">
+                  <wp14:pctHeight>0</wp14:pctHeight>
+                </wp14:sizeRelV>
+              </wp:anchor>
+            </w:drawing>
+          </mc:Choice>
+          <mc:Fallback xmlns:mv="urn:schemas-microsoft-com:mac:vml" xmlns:mo="http://schemas.microsoft.com/office/mac/office/2008/main">
+            <w:pict>
+              <v:shape w14:anchorId="5F7C1453" id="_x0000_s1027" type="#_x0000_t116" style="position:absolute;left:0;text-align:left;margin-left:31.1pt;margin-top:233.7pt;width:171.05pt;height:72.2pt;z-index:251661312;visibility:visible;mso-wrap-style:square;mso-width-percent:0;mso-height-percent:0;mso-wrap-distance-left:9pt;mso-wrap-distance-top:0;mso-wrap-distance-right:9pt;mso-wrap-distance-bottom:0;mso-position-horizontal:absolute;mso-position-horizontal-relative:text;mso-position-vertical:absolute;mso-position-vertical-relative:text;mso-width-percent:0;mso-height-percent:0;mso-width-relative:margin;mso-height-relative:margin;v-text-anchor:middle" o:gfxdata="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" fillcolor="#c00000" strokecolor="#1f4d78 [1604]" strokeweight="1pt">
+                <v:textbox>
+                  <w:txbxContent>
+                    <w:p>
+                      <w:pPr>
+                        <w:pStyle w:val="NormalWeb"/>
+                        <w:spacing w:before="0" w:beforeAutospacing="0" w:after="0" w:afterAutospacing="0"/>
+                        <w:jc w:val="center"/>
+                      </w:pPr>
+                      <w:r>
+                        <w:t>TOUCH SENSOR</w:t>
+                      </w:r>
+                    </w:p>
+                    <w:p>
+                      <w:pPr>
+                        <w:pStyle w:val="NormalWeb"/>
+                        <w:spacing w:before="0" w:beforeAutospacing="0" w:after="0" w:afterAutospacing="0"/>
+                        <w:jc w:val="center"/>
+                      </w:pPr>
+                      <w:r>
+                        <w:t>Sends 12 bits – one for each alligator clip</w:t>
+                      </w:r>
+                    </w:p>
+                  </w:txbxContent>
+                </v:textbox>
+                <w10:wrap type="through"/>
+              </v:shape>
+            </w:pict>
+          </mc:Fallback>
+        </mc:AlternateContent>
+      </w:r>
+      <w:r>
+        <w:rPr>
+          <w:noProof/>
+        </w:rPr>
+        <mc:AlternateContent>
+          <mc:Choice Requires="wps">
+            <w:drawing>
+              <wp:anchor distT="0" distB="0" distL="114300" distR="114300" simplePos="0" relativeHeight="251663360" behindDoc="0" locked="0" layoutInCell="1" allowOverlap="1" wp14:anchorId="6027407D" wp14:editId="4B493DAD">
+                <wp:simplePos x="0" y="0"/>
+                <wp:positionH relativeFrom="column">
+                  <wp:posOffset>4396105</wp:posOffset>
+                </wp:positionH>
+                <wp:positionV relativeFrom="paragraph">
+                  <wp:posOffset>3207385</wp:posOffset>
+                </wp:positionV>
+                <wp:extent cx="2172335" cy="916940"/>
+                <wp:effectExtent l="0" t="0" r="37465" b="22860"/>
+                <wp:wrapThrough wrapText="bothSides">
+                  <wp:wrapPolygon edited="0">
+                    <wp:start x="1768" y="0"/>
+                    <wp:lineTo x="0" y="4188"/>
+                    <wp:lineTo x="0" y="15557"/>
+                    <wp:lineTo x="505" y="19147"/>
+                    <wp:lineTo x="1515" y="21540"/>
+                    <wp:lineTo x="1768" y="21540"/>
+                    <wp:lineTo x="19952" y="21540"/>
+                    <wp:lineTo x="20205" y="21540"/>
+                    <wp:lineTo x="21215" y="19147"/>
+                    <wp:lineTo x="21720" y="15557"/>
+                    <wp:lineTo x="21720" y="4188"/>
+                    <wp:lineTo x="19952" y="0"/>
+                    <wp:lineTo x="1768" y="0"/>
+                  </wp:wrapPolygon>
+                </wp:wrapThrough>
+                <wp:docPr id="6" name="Terminator 1"/>
+                <wp:cNvGraphicFramePr/>
+                <a:graphic xmlns:a="http://schemas.openxmlformats.org/drawingml/2006/main">
+                  <a:graphicData uri="http://schemas.microsoft.com/office/word/2010/wordprocessingShape">
+                    <wps:wsp>
+                      <wps:cNvSpPr/>
+                      <wps:spPr>
+                        <a:xfrm>
+                          <a:off x="0" y="0"/>
+                          <a:ext cx="2172335" cy="916940"/>
+                        </a:xfrm>
+                        <a:prstGeom prst="flowChartTerminator">
+                          <a:avLst/>
+                        </a:prstGeom>
+                        <a:solidFill>
+                          <a:srgbClr val="C00000"/>
+                        </a:solidFill>
+                      </wps:spPr>
+                      <wps:style>
+                        <a:lnRef idx="2">
+                          <a:schemeClr val="accent1">
+                            <a:shade val="50000"/>
+                          </a:schemeClr>
+                        </a:lnRef>
+                        <a:fillRef idx="1">
+                          <a:schemeClr val="accent1"/>
+                        </a:fillRef>
+                        <a:effectRef idx="0">
+                          <a:schemeClr val="accent1"/>
+                        </a:effectRef>
+                        <a:fontRef idx="minor">
+                          <a:schemeClr val="lt1"/>
+                        </a:fontRef>
+                      </wps:style>
+                      <wps:txbx>
+                        <w:txbxContent>
+                          <w:p>
+                            <w:pPr>
+                              <w:pStyle w:val="NormalWeb"/>
+                              <w:spacing w:before="0" w:beforeAutospacing="0" w:after="0" w:afterAutospacing="0"/>
+                              <w:jc w:val="center"/>
+                            </w:pPr>
+                            <w:r>
+                              <w:t>SMALL BUTTONS</w:t>
+                            </w:r>
+                          </w:p>
+                          <w:p>
+                            <w:pPr>
+                              <w:pStyle w:val="NormalWeb"/>
+                              <w:spacing w:before="0" w:beforeAutospacing="0" w:after="0" w:afterAutospacing="0"/>
+                              <w:jc w:val="center"/>
+                            </w:pPr>
+                            <w:r>
+                              <w:t>Used to change the delay</w:t>
+                            </w:r>
+                            <w:r>
+                              <w:t>/number of repeats</w:t>
+                            </w:r>
+                          </w:p>
+                        </w:txbxContent>
+                      </wps:txbx>
+                      <wps:bodyPr wrap="square" rtlCol="0" anchor="ctr">
+                        <a:noAutofit/>
+                      </wps:bodyPr>
+                    </wps:wsp>
+                  </a:graphicData>
+                </a:graphic>
+                <wp14:sizeRelH relativeFrom="margin">
+                  <wp14:pctWidth>0</wp14:pctWidth>
+                </wp14:sizeRelH>
+                <wp14:sizeRelV relativeFrom="margin">
+                  <wp14:pctHeight>0</wp14:pctHeight>
+                </wp14:sizeRelV>
+              </wp:anchor>
+            </w:drawing>
+          </mc:Choice>
+          <mc:Fallback xmlns:mv="urn:schemas-microsoft-com:mac:vml" xmlns:mo="http://schemas.microsoft.com/office/mac/office/2008/main">
+            <w:pict>
+              <v:shape w14:anchorId="6027407D" id="_x0000_s1028" type="#_x0000_t116" style="position:absolute;left:0;text-align:left;margin-left:346.15pt;margin-top:252.55pt;width:171.05pt;height:72.2pt;z-index:251663360;visibility:visible;mso-wrap-style:square;mso-width-percent:0;mso-height-percent:0;mso-wrap-distance-left:9pt;mso-wrap-distance-top:0;mso-wrap-distance-right:9pt;mso-wrap-distance-bottom:0;mso-position-horizontal:absolute;mso-position-horizontal-relative:text;mso-position-vertical:absolute;mso-position-vertical-relative:text;mso-width-percent:0;mso-height-percent:0;mso-width-relative:margin;mso-height-relative:margin;v-text-anchor:middle" o:gfxdata="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" fillcolor="#c00000" strokecolor="#1f4d78 [1604]" strokeweight="1pt">
+                <v:textbox>
+                  <w:txbxContent>
+                    <w:p>
+                      <w:pPr>
+                        <w:pStyle w:val="NormalWeb"/>
+                        <w:spacing w:before="0" w:beforeAutospacing="0" w:after="0" w:afterAutospacing="0"/>
+                        <w:jc w:val="center"/>
+                      </w:pPr>
+                      <w:r>
+                        <w:t>SMALL BUTTONS</w:t>
+                      </w:r>
+                    </w:p>
+                    <w:p>
+                      <w:pPr>
+                        <w:pStyle w:val="NormalWeb"/>
+                        <w:spacing w:before="0" w:beforeAutospacing="0" w:after="0" w:afterAutospacing="0"/>
+                        <w:jc w:val="center"/>
+                      </w:pPr>
+                      <w:r>
+                        <w:t>Used to change the delay</w:t>
+                      </w:r>
+                      <w:r>
+                        <w:t>/number of repeats</w:t>
+                      </w:r>
+                    </w:p>
+                  </w:txbxContent>
+                </v:textbox>
+                <w10:wrap type="through"/>
+              </v:shape>
+            </w:pict>
+          </mc:Fallback>
+        </mc:AlternateContent>
+      </w:r>
+      <w:r>
+        <w:rPr>
+          <w:noProof/>
+        </w:rPr>
+        <mc:AlternateContent>
+          <mc:Choice Requires="wps">
+            <w:drawing>
+              <wp:anchor distT="0" distB="0" distL="114300" distR="114300" simplePos="0" relativeHeight="251673600" behindDoc="0" locked="0" layoutInCell="1" allowOverlap="1" wp14:anchorId="1C3B76A4" wp14:editId="2D20D313">
+                <wp:simplePos x="0" y="0"/>
+                <wp:positionH relativeFrom="column">
+                  <wp:posOffset>2565400</wp:posOffset>
+                </wp:positionH>
+                <wp:positionV relativeFrom="paragraph">
+                  <wp:posOffset>5260340</wp:posOffset>
+                </wp:positionV>
+                <wp:extent cx="851535" cy="523240"/>
+                <wp:effectExtent l="0" t="0" r="37465" b="35560"/>
+                <wp:wrapThrough wrapText="bothSides">
+                  <wp:wrapPolygon edited="0">
+                    <wp:start x="0" y="0"/>
+                    <wp:lineTo x="0" y="22019"/>
+                    <wp:lineTo x="21906" y="22019"/>
+                    <wp:lineTo x="21906" y="0"/>
+                    <wp:lineTo x="0" y="0"/>
+                  </wp:wrapPolygon>
+                </wp:wrapThrough>
+                <wp:docPr id="11" name="Round Diagonal Corner Rectangle 1"/>
+                <wp:cNvGraphicFramePr/>
+                <a:graphic xmlns:a="http://schemas.openxmlformats.org/drawingml/2006/main">
+                  <a:graphicData uri="http://schemas.microsoft.com/office/word/2010/wordprocessingShape">
+                    <wps:wsp>
+                      <wps:cNvSpPr/>
+                      <wps:spPr>
+                        <a:xfrm>
+                          <a:off x="0" y="0"/>
+                          <a:ext cx="851535" cy="523240"/>
+                        </a:xfrm>
+                        <a:prstGeom prst="round2DiagRect">
+                          <a:avLst/>
+                        </a:prstGeom>
+                        <a:solidFill>
+                          <a:srgbClr val="B428FF"/>
+                        </a:solidFill>
+                      </wps:spPr>
+                      <wps:style>
+                        <a:lnRef idx="2">
+                          <a:schemeClr val="accent1">
+                            <a:shade val="50000"/>
+                          </a:schemeClr>
+                        </a:lnRef>
+                        <a:fillRef idx="1">
+                          <a:schemeClr val="accent1"/>
+                        </a:fillRef>
+                        <a:effectRef idx="0">
+                          <a:schemeClr val="accent1"/>
+                        </a:effectRef>
+                        <a:fontRef idx="minor">
+                          <a:schemeClr val="lt1"/>
+                        </a:fontRef>
+                      </wps:style>
+                      <wps:txbx>
+                        <w:txbxContent>
+                          <w:p>
+                            <w:pPr>
+                              <w:pStyle w:val="NormalWeb"/>
+                              <w:spacing w:before="0" w:beforeAutospacing="0" w:after="0" w:afterAutospacing="0"/>
+                              <w:jc w:val="center"/>
+                            </w:pPr>
+                            <w:r>
+                              <w:t>SOUND OUTPUT</w:t>
+                            </w:r>
+                          </w:p>
+                        </w:txbxContent>
+                      </wps:txbx>
+                      <wps:bodyPr wrap="square" rtlCol="0" anchor="ctr">
+                        <a:noAutofit/>
+                      </wps:bodyPr>
+                    </wps:wsp>
+                  </a:graphicData>
+                </a:graphic>
+                <wp14:sizeRelH relativeFrom="margin">
+                  <wp14:pctWidth>0</wp14:pctWidth>
+                </wp14:sizeRelH>
+                <wp14:sizeRelV relativeFrom="margin">
+                  <wp14:pctHeight>0</wp14:pctHeight>
+                </wp14:sizeRelV>
+              </wp:anchor>
+            </w:drawing>
+          </mc:Choice>
+          <mc:Fallback xmlns:mv="urn:schemas-microsoft-com:mac:vml" xmlns:mo="http://schemas.microsoft.com/office/mac/office/2008/main">
+            <w:pict>
+              <v:shape w14:anchorId="1C3B76A4" id="Round Diagonal Corner Rectangle 1" o:spid="_x0000_s1029" style="position:absolute;left:0;text-align:left;margin-left:202pt;margin-top:414.2pt;width:67.05pt;height:41.2pt;z-index:251673600;visibility:visible;mso-wrap-style:square;mso-width-percent:0;mso-height-percent:0;mso-wrap-distance-left:9pt;mso-wrap-distance-top:0;mso-wrap-distance-right:9pt;mso-wrap-distance-bottom:0;mso-position-horizontal:absolute;mso-position-horizontal-relative:text;mso-position-vertical:absolute;mso-position-vertical-relative:text;mso-width-percent:0;mso-height-percent:0;mso-width-relative:margin;mso-height-relative:margin;v-text-anchor:middle" coordsize="851535,523240" o:spt="100" o:gfxdata="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" adj="-11796480,,5400" path="m87208,0l851535,,851535,,851535,436032c851535,484196,812491,523240,764327,523240l0,523240,,523240,,87208c0,39044,39044,,87208,0xe" fillcolor="#b428ff" strokecolor="#1f4d78 [1604]" strokeweight="1pt">
+                <v:stroke joinstyle="miter"/>
+                <v:formulas/>
+                <v:path arrowok="t" o:connecttype="custom" o:connectlocs="87208,0;851535,0;851535,0;851535,436032;764327,523240;0,523240;0,523240;0,87208;87208,0" o:connectangles="0,0,0,0,0,0,0,0,0" textboxrect="0,0,851535,523240"/>
+                <v:textbox>
+                  <w:txbxContent>
+                    <w:p>
+                      <w:pPr>
+                        <w:pStyle w:val="NormalWeb"/>
+                        <w:spacing w:before="0" w:beforeAutospacing="0" w:after="0" w:afterAutospacing="0"/>
+                        <w:jc w:val="center"/>
+                      </w:pPr>
+                      <w:r>
+                        <w:t>SOUND OUTPUT</w:t>
+                      </w:r>
+                    </w:p>
+                  </w:txbxContent>
+                </v:textbox>
+                <w10:wrap type="through"/>
+              </v:shape>
+            </w:pict>
+          </mc:Fallback>
+        </mc:AlternateContent>
+      </w:r>
+      <w:r>
+        <w:rPr>
+          <w:noProof/>
+        </w:rPr>
+        <mc:AlternateContent>
+          <mc:Choice Requires="wps">
+            <w:drawing>
+              <wp:anchor distT="0" distB="0" distL="114300" distR="114300" simplePos="0" relativeHeight="251671552" behindDoc="0" locked="0" layoutInCell="1" allowOverlap="1" wp14:anchorId="66500DD8" wp14:editId="625F1E6A">
+                <wp:simplePos x="0" y="0"/>
+                <wp:positionH relativeFrom="column">
+                  <wp:posOffset>2566035</wp:posOffset>
+                </wp:positionH>
+                <wp:positionV relativeFrom="paragraph">
+                  <wp:posOffset>4225290</wp:posOffset>
+                </wp:positionV>
+                <wp:extent cx="1080135" cy="574040"/>
+                <wp:effectExtent l="0" t="0" r="37465" b="35560"/>
+                <wp:wrapThrough wrapText="bothSides">
+                  <wp:wrapPolygon edited="0">
+                    <wp:start x="0" y="0"/>
+                    <wp:lineTo x="0" y="21982"/>
+                    <wp:lineTo x="21841" y="21982"/>
+                    <wp:lineTo x="21841" y="0"/>
+                    <wp:lineTo x="0" y="0"/>
+                  </wp:wrapPolygon>
+                </wp:wrapThrough>
+                <wp:docPr id="10" name="Round Diagonal Corner Rectangle 1"/>
+                <wp:cNvGraphicFramePr/>
+                <a:graphic xmlns:a="http://schemas.openxmlformats.org/drawingml/2006/main">
+                  <a:graphicData uri="http://schemas.microsoft.com/office/word/2010/wordprocessingShape">
+                    <wps:wsp>
+                      <wps:cNvSpPr/>
+                      <wps:spPr>
+                        <a:xfrm>
+                          <a:off x="0" y="0"/>
+                          <a:ext cx="1080135" cy="574040"/>
+                        </a:xfrm>
+                        <a:prstGeom prst="round2DiagRect">
+                          <a:avLst/>
+                        </a:prstGeom>
+                        <a:solidFill>
+                          <a:srgbClr val="B428FF"/>
+                        </a:solidFill>
+                      </wps:spPr>
+                      <wps:style>
+                        <a:lnRef idx="2">
+                          <a:schemeClr val="accent1">
+                            <a:shade val="50000"/>
+                          </a:schemeClr>
+                        </a:lnRef>
+                        <a:fillRef idx="1">
+                          <a:schemeClr val="accent1"/>
+                        </a:fillRef>
+                        <a:effectRef idx="0">
+                          <a:schemeClr val="accent1"/>
+                        </a:effectRef>
+                        <a:fontRef idx="minor">
+                          <a:schemeClr val="lt1"/>
+                        </a:fontRef>
+                      </wps:style>
+                      <wps:txbx>
+                        <w:txbxContent>
+                          <w:p>
+                            <w:pPr>
+                              <w:pStyle w:val="NormalWeb"/>
+                              <w:spacing w:before="0" w:beforeAutospacing="0" w:after="0" w:afterAutospacing="0"/>
+                              <w:jc w:val="center"/>
+                            </w:pPr>
+                            <w:r>
+                              <w:rPr>
+                                <w:rFonts w:asciiTheme="minorHAnsi" w:hAnsi="Calibri" w:cstheme="minorBidi"/>
+                                <w:color w:val="FFFFFF" w:themeColor="light1"/>
+                                <w:kern w:val="24"/>
+                                <w:sz w:val="27"/>
+                                <w:szCs w:val="27"/>
+                              </w:rPr>
+                              <w:t>PUREDATA</w:t>
+                            </w:r>
+                          </w:p>
+                        </w:txbxContent>
+                      </wps:txbx>
+                      <wps:bodyPr wrap="square" rtlCol="0" anchor="ctr">
+                        <a:noAutofit/>
+                      </wps:bodyPr>
+                    </wps:wsp>
+                  </a:graphicData>
+                </a:graphic>
+                <wp14:sizeRelH relativeFrom="margin">
+                  <wp14:pctWidth>0</wp14:pctWidth>
+                </wp14:sizeRelH>
+                <wp14:sizeRelV relativeFrom="margin">
+                  <wp14:pctHeight>0</wp14:pctHeight>
+                </wp14:sizeRelV>
+              </wp:anchor>
+            </w:drawing>
+          </mc:Choice>
+          <mc:Fallback xmlns:mv="urn:schemas-microsoft-com:mac:vml" xmlns:mo="http://schemas.microsoft.com/office/mac/office/2008/main">
+            <w:pict>
+              <v:shape w14:anchorId="66500DD8" id="_x0000_s1030" style="position:absolute;left:0;text-align:left;margin-left:202.05pt;margin-top:332.7pt;width:85.05pt;height:45.2pt;z-index:251671552;visibility:visible;mso-wrap-style:square;mso-width-percent:0;mso-height-percent:0;mso-wrap-distance-left:9pt;mso-wrap-distance-top:0;mso-wrap-distance-right:9pt;mso-wrap-distance-bottom:0;mso-position-horizontal:absolute;mso-position-horizontal-relative:text;mso-position-vertical:absolute;mso-position-vertical-relative:text;mso-width-percent:0;mso-height-percent:0;mso-width-relative:margin;mso-height-relative:margin;v-text-anchor:middle" coordsize="1080135,574040" o:spt="100" o:gfxdata="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" adj="-11796480,,5400" path="m95675,0l1080135,,1080135,,1080135,478365c1080135,531205,1037300,574040,984460,574040l0,574040,,574040,,95675c0,42835,42835,,95675,0xe" fillcolor="#b428ff" strokecolor="#1f4d78 [1604]" strokeweight="1pt">
+                <v:stroke joinstyle="miter"/>
+                <v:formulas/>
+                <v:path arrowok="t" o:connecttype="custom" o:connectlocs="95675,0;1080135,0;1080135,0;1080135,478365;984460,574040;0,574040;0,574040;0,95675;95675,0" o:connectangles="0,0,0,0,0,0,0,0,0" textboxrect="0,0,1080135,574040"/>
+                <v:textbox>
+                  <w:txbxContent>
+                    <w:p>
+                      <w:pPr>
+                        <w:pStyle w:val="NormalWeb"/>
+                        <w:spacing w:before="0" w:beforeAutospacing="0" w:after="0" w:afterAutospacing="0"/>
+                        <w:jc w:val="center"/>
+                      </w:pPr>
+                      <w:r>
+                        <w:rPr>
+                          <w:rFonts w:asciiTheme="minorHAnsi" w:hAnsi="Calibri" w:cstheme="minorBidi"/>
+                          <w:color w:val="FFFFFF" w:themeColor="light1"/>
+                          <w:kern w:val="24"/>
+                          <w:sz w:val="27"/>
+                          <w:szCs w:val="27"/>
+                        </w:rPr>
+                        <w:t>PUREDATA</w:t>
+                      </w:r>
+                    </w:p>
+                  </w:txbxContent>
+                </v:textbox>
+                <w10:wrap type="through"/>
+              </v:shape>
+            </w:pict>
+          </mc:Fallback>
+        </mc:AlternateContent>
+      </w:r>
+      <w:r>
+        <w:rPr>
+          <w:noProof/>
+        </w:rPr>
+        <mc:AlternateContent>
+          <mc:Choice Requires="wps">
+            <w:drawing>
+              <wp:anchor distT="0" distB="0" distL="114300" distR="114300" simplePos="0" relativeHeight="251669504" behindDoc="0" locked="0" layoutInCell="1" allowOverlap="1" wp14:anchorId="244B4204" wp14:editId="1B61C60C">
+                <wp:simplePos x="0" y="0"/>
+                <wp:positionH relativeFrom="column">
+                  <wp:posOffset>3136900</wp:posOffset>
+                </wp:positionH>
+                <wp:positionV relativeFrom="paragraph">
+                  <wp:posOffset>3317875</wp:posOffset>
+                </wp:positionV>
+                <wp:extent cx="915035" cy="331470"/>
+                <wp:effectExtent l="0" t="0" r="24765" b="24130"/>
+                <wp:wrapThrough wrapText="bothSides">
+                  <wp:wrapPolygon edited="0">
+                    <wp:start x="0" y="0"/>
+                    <wp:lineTo x="0" y="21517"/>
+                    <wp:lineTo x="21585" y="21517"/>
+                    <wp:lineTo x="21585" y="0"/>
+                    <wp:lineTo x="0" y="0"/>
+                  </wp:wrapPolygon>
+                </wp:wrapThrough>
+                <wp:docPr id="9" name="Round Diagonal Corner Rectangle 1"/>
+                <wp:cNvGraphicFramePr/>
+                <a:graphic xmlns:a="http://schemas.openxmlformats.org/drawingml/2006/main">
+                  <a:graphicData uri="http://schemas.microsoft.com/office/word/2010/wordprocessingShape">
+                    <wps:wsp>
+                      <wps:cNvSpPr/>
+                      <wps:spPr>
+                        <a:xfrm>
+                          <a:off x="0" y="0"/>
+                          <a:ext cx="915035" cy="331470"/>
+                        </a:xfrm>
+                        <a:prstGeom prst="round2DiagRect">
+                          <a:avLst/>
+                        </a:prstGeom>
+                        <a:solidFill>
+                          <a:srgbClr val="61288C"/>
+                        </a:solidFill>
+                      </wps:spPr>
+                      <wps:style>
+                        <a:lnRef idx="2">
+                          <a:schemeClr val="accent1">
+                            <a:shade val="50000"/>
+                          </a:schemeClr>
+                        </a:lnRef>
+                        <a:fillRef idx="1">
+                          <a:schemeClr val="accent1"/>
+                        </a:fillRef>
+                        <a:effectRef idx="0">
+                          <a:schemeClr val="accent1"/>
+                        </a:effectRef>
+                        <a:fontRef idx="minor">
+                          <a:schemeClr val="lt1"/>
+                        </a:fontRef>
+                      </wps:style>
+                      <wps:txbx>
+                        <w:txbxContent>
+                          <w:p>
+                            <w:pPr>
+                              <w:pStyle w:val="NormalWeb"/>
+                              <w:spacing w:before="0" w:beforeAutospacing="0" w:after="0" w:afterAutospacing="0"/>
+                              <w:jc w:val="center"/>
+                              <w:rPr>
+                                <w:rFonts w:ascii="Calibri" w:hAnsi="Calibri" w:cs="Calibri"/>
+                              </w:rPr>
+                            </w:pPr>
+                            <w:r>
+                              <w:rPr>
+                                <w:rFonts w:ascii="Calibri" w:eastAsia="Damascus" w:hAnsi="Calibri" w:cs="Calibri"/>
+                                <w:color w:val="FFFFFF" w:themeColor="light1"/>
+                                <w:kern w:val="24"/>
+                                <w:sz w:val="27"/>
+                                <w:szCs w:val="27"/>
+                              </w:rPr>
+                              <w:t>ARDUINO</w:t>
+                            </w:r>
+                          </w:p>
+                        </w:txbxContent>
+                      </wps:txbx>
+                      <wps:bodyPr wrap="square" rtlCol="0" anchor="ctr"/>
+                    </wps:wsp>
+                  </a:graphicData>
+                </a:graphic>
+                <wp14:sizeRelH relativeFrom="margin">
+                  <wp14:pctWidth>0</wp14:pctWidth>
+                </wp14:sizeRelH>
+              </wp:anchor>
+            </w:drawing>
+          </mc:Choice>
+          <mc:Fallback xmlns:mv="urn:schemas-microsoft-com:mac:vml" xmlns:mo="http://schemas.microsoft.com/office/mac/office/2008/main">
+            <w:pict>
+              <v:shape w14:anchorId="244B4204" id="_x0000_s1031" style="position:absolute;left:0;text-align:left;margin-left:247pt;margin-top:261.25pt;width:72.05pt;height:26.1pt;z-index:251669504;visibility:visible;mso-wrap-style:square;mso-width-percent:0;mso-wrap-distance-left:9pt;mso-wrap-distance-top:0;mso-wrap-distance-right:9pt;mso-wrap-distance-bottom:0;mso-position-horizontal:absolute;mso-position-horizontal-relative:text;mso-position-vertical:absolute;mso-position-vertical-relative:text;mso-width-percent:0;mso-width-relative:margin;v-text-anchor:middle" coordsize="915035,331470" o:spt="100" o:gfxdata="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" adj="-11796480,,5400" path="m55246,0l915035,,915035,,915035,276224c915035,306736,890301,331470,859789,331470l0,331470,,331470,,55246c0,24734,24734,,55246,0xe" fillcolor="#61288c" strokecolor="#1f4d78 [1604]" strokeweight="1pt">
+                <v:stroke joinstyle="miter"/>
+                <v:formulas/>
+                <v:path arrowok="t" o:connecttype="custom" o:connectlocs="55246,0;915035,0;915035,0;915035,276224;859789,331470;0,331470;0,331470;0,55246;55246,0" o:connectangles="0,0,0,0,0,0,0,0,0" textboxrect="0,0,915035,331470"/>
+                <v:textbox>
+                  <w:txbxContent>
+                    <w:p>
+                      <w:pPr>
+                        <w:pStyle w:val="NormalWeb"/>
+                        <w:spacing w:before="0" w:beforeAutospacing="0" w:after="0" w:afterAutospacing="0"/>
+                        <w:jc w:val="center"/>
+                        <w:rPr>
+                          <w:rFonts w:ascii="Calibri" w:hAnsi="Calibri" w:cs="Calibri"/>
+                        </w:rPr>
+                      </w:pPr>
+                      <w:r>
+                        <w:rPr>
+                          <w:rFonts w:ascii="Calibri" w:eastAsia="Damascus" w:hAnsi="Calibri" w:cs="Calibri"/>
+                          <w:color w:val="FFFFFF" w:themeColor="light1"/>
+                          <w:kern w:val="24"/>
+                          <w:sz w:val="27"/>
+                          <w:szCs w:val="27"/>
+                        </w:rPr>
+                        <w:t>ARDUINO</w:t>
+                      </w:r>
+                    </w:p>
+                  </w:txbxContent>
+                </v:textbox>
+                <w10:wrap type="through"/>
+              </v:shape>
+            </w:pict>
+          </mc:Fallback>
+        </mc:AlternateContent>
+      </w:r>
+      <w:r>
+        <w:rPr>
+          <w:noProof/>
+        </w:rPr>
+        <mc:AlternateContent>
+          <mc:Choice Requires="wps">
+            <w:drawing>
+              <wp:anchor distT="0" distB="0" distL="114300" distR="114300" simplePos="0" relativeHeight="251678720" behindDoc="0" locked="0" layoutInCell="1" allowOverlap="1" wp14:anchorId="7250FC88" wp14:editId="62EDFD8E">
+                <wp:simplePos x="0" y="0"/>
+                <wp:positionH relativeFrom="column">
+                  <wp:posOffset>1422400</wp:posOffset>
+                </wp:positionH>
+                <wp:positionV relativeFrom="paragraph">
+                  <wp:posOffset>1578610</wp:posOffset>
+                </wp:positionV>
+                <wp:extent cx="2629535" cy="1107440"/>
+                <wp:effectExtent l="0" t="0" r="37465" b="35560"/>
+                <wp:wrapThrough wrapText="bothSides">
+                  <wp:wrapPolygon edited="0">
+                    <wp:start x="2086" y="0"/>
+                    <wp:lineTo x="0" y="3468"/>
+                    <wp:lineTo x="0" y="16844"/>
+                    <wp:lineTo x="1669" y="21798"/>
+                    <wp:lineTo x="2086" y="21798"/>
+                    <wp:lineTo x="19613" y="21798"/>
+                    <wp:lineTo x="20030" y="21798"/>
+                    <wp:lineTo x="21699" y="16844"/>
+                    <wp:lineTo x="21699" y="3468"/>
+                    <wp:lineTo x="19613" y="0"/>
+                    <wp:lineTo x="2086" y="0"/>
+                  </wp:wrapPolygon>
+                </wp:wrapThrough>
+                <wp:docPr id="8" name="Terminator 1"/>
+                <wp:cNvGraphicFramePr/>
+                <a:graphic xmlns:a="http://schemas.openxmlformats.org/drawingml/2006/main">
+                  <a:graphicData uri="http://schemas.microsoft.com/office/word/2010/wordprocessingShape">
+                    <wps:wsp>
+                      <wps:cNvSpPr/>
+                      <wps:spPr>
+                        <a:xfrm>
+                          <a:off x="0" y="0"/>
+                          <a:ext cx="2629535" cy="1107440"/>
+                        </a:xfrm>
+                        <a:prstGeom prst="flowChartTerminator">
+                          <a:avLst/>
+                        </a:prstGeom>
+                        <a:solidFill>
+                          <a:srgbClr val="C00000"/>
+                        </a:solidFill>
+                      </wps:spPr>
+                      <wps:style>
+                        <a:lnRef idx="2">
+                          <a:schemeClr val="accent1">
+                            <a:shade val="50000"/>
+                          </a:schemeClr>
+                        </a:lnRef>
+                        <a:fillRef idx="1">
+                          <a:schemeClr val="accent1"/>
+                        </a:fillRef>
+                        <a:effectRef idx="0">
+                          <a:schemeClr val="accent1"/>
+                        </a:effectRef>
+                        <a:fontRef idx="minor">
+                          <a:schemeClr val="lt1"/>
+                        </a:fontRef>
+                      </wps:style>
+                      <wps:txbx>
+                        <w:txbxContent>
+                          <w:p>
+                            <w:pPr>
+                              <w:pStyle w:val="NormalWeb"/>
+                              <w:spacing w:before="0" w:beforeAutospacing="0" w:after="0" w:afterAutospacing="0"/>
+                              <w:jc w:val="center"/>
+                            </w:pPr>
+                            <w:r>
+                              <w:t>DETACHED SMALL BUTTON</w:t>
+                            </w:r>
+                          </w:p>
+                          <w:p>
+                            <w:pPr>
+                              <w:pStyle w:val="NormalWeb"/>
+                              <w:spacing w:before="0" w:beforeAutospacing="0" w:after="0" w:afterAutospacing="0"/>
+                              <w:jc w:val="center"/>
+                            </w:pPr>
+                            <w:r>
+                              <w:t>Sets the clips, which parameters are changed by other small buttons</w:t>
+                            </w:r>
+                            <w:r>
+                              <w:t xml:space="preserve"> –</w:t>
+                            </w:r>
+                          </w:p>
+                          <w:p>
+                            <w:pPr>
+                              <w:pStyle w:val="NormalWeb"/>
+                              <w:spacing w:before="0" w:beforeAutospacing="0" w:after="0" w:afterAutospacing="0"/>
+                              <w:jc w:val="center"/>
+                            </w:pPr>
+                            <w:r>
+                              <w:t xml:space="preserve"> first 6 or last 6</w:t>
+                            </w:r>
+                          </w:p>
+                        </w:txbxContent>
+                      </wps:txbx>
+                      <wps:bodyPr wrap="square" rtlCol="0" anchor="ctr">
+                        <a:noAutofit/>
+                      </wps:bodyPr>
+                    </wps:wsp>
+                  </a:graphicData>
+                </a:graphic>
+                <wp14:sizeRelH relativeFrom="margin">
+                  <wp14:pctWidth>0</wp14:pctWidth>
+                </wp14:sizeRelH>
+                <wp14:sizeRelV relativeFrom="margin">
+                  <wp14:pctHeight>0</wp14:pctHeight>
+                </wp14:sizeRelV>
+              </wp:anchor>
+            </w:drawing>
+          </mc:Choice>
+          <mc:Fallback xmlns:mv="urn:schemas-microsoft-com:mac:vml" xmlns:mo="http://schemas.microsoft.com/office/mac/office/2008/main">
+            <w:pict>
+              <v:shape w14:anchorId="7250FC88" id="_x0000_s1032" type="#_x0000_t116" style="position:absolute;left:0;text-align:left;margin-left:112pt;margin-top:124.3pt;width:207.05pt;height:87.2pt;z-index:251678720;visibility:visible;mso-wrap-style:square;mso-width-percent:0;mso-height-percent:0;mso-wrap-distance-left:9pt;mso-wrap-distance-top:0;mso-wrap-distance-right:9pt;mso-wrap-distance-bottom:0;mso-position-horizontal:absolute;mso-position-horizontal-relative:text;mso-position-vertical:absolute;mso-position-vertical-relative:text;mso-width-percent:0;mso-height-percent:0;mso-width-relative:margin;mso-height-relative:margin;v-text-anchor:middle" o:gfxdata="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" fillcolor="#c00000" strokecolor="#1f4d78 [1604]" strokeweight="1pt">
+                <v:textbox>
+                  <w:txbxContent>
+                    <w:p>
+                      <w:pPr>
+                        <w:pStyle w:val="NormalWeb"/>
+                        <w:spacing w:before="0" w:beforeAutospacing="0" w:after="0" w:afterAutospacing="0"/>
+                        <w:jc w:val="center"/>
+                      </w:pPr>
+                      <w:r>
+                        <w:t>DETACHED SMALL BUTTON</w:t>
+                      </w:r>
+                    </w:p>
+                    <w:p>
+                      <w:pPr>
+                        <w:pStyle w:val="NormalWeb"/>
+                        <w:spacing w:before="0" w:beforeAutospacing="0" w:after="0" w:afterAutospacing="0"/>
+                        <w:jc w:val="center"/>
+                      </w:pPr>
+                      <w:r>
+                        <w:t>Sets the clips, which parameters are changed by other small buttons</w:t>
+                      </w:r>
+                      <w:r>
+                        <w:t xml:space="preserve"> –</w:t>
+                      </w:r>
+                    </w:p>
+                    <w:p>
+                      <w:pPr>
+                        <w:pStyle w:val="NormalWeb"/>
+                        <w:spacing w:before="0" w:beforeAutospacing="0" w:after="0" w:afterAutospacing="0"/>
+                        <w:jc w:val="center"/>
+                      </w:pPr>
+                      <w:r>
+                        <w:t xml:space="preserve"> first 6 or last 6</w:t>
+                      </w:r>
+                    </w:p>
+                  </w:txbxContent>
+                </v:textbox>
+                <w10:wrap type="through"/>
+              </v:shape>
+            </w:pict>
+          </mc:Fallback>
+        </mc:AlternateContent>
+      </w:r>
     </w:p>
     <w:sectPr>
       <w:pgSz w:w="12240" w:h="15840"/>
@@ -77,6 +1617,243 @@
     </w:sectPr>
   </w:body>
 </w:document>
+</file>
+
+<file path=word/numbering.xml><?xml version="1.0" encoding="utf-8"?>
+<w:numbering xmlns:wpc="http://schemas.microsoft.com/office/word/2010/wordprocessingCanvas" xmlns:cx="http://schemas.microsoft.com/office/drawing/2014/chartex" xmlns:mc="http://schemas.openxmlformats.org/markup-compatibility/2006" xmlns:o="urn:schemas-microsoft-com:office:office" xmlns:r="http://schemas.openxmlformats.org/officeDocument/2006/relationships" xmlns:m="http://schemas.openxmlformats.org/officeDocument/2006/math" xmlns:v="urn:schemas-microsoft-com:vml" xmlns:wp14="http://schemas.microsoft.com/office/word/2010/wordprocessingDrawing" xmlns:wp="http://schemas.openxmlformats.org/drawingml/2006/wordprocessingDrawing" xmlns:w10="urn:schemas-microsoft-com:office:word" xmlns:w="http://schemas.openxmlformats.org/wordprocessingml/2006/main" xmlns:w14="http://schemas.microsoft.com/office/word/2010/wordml" xmlns:w15="http://schemas.microsoft.com/office/word/2012/wordml" xmlns:w16se="http://schemas.microsoft.com/office/word/2015/wordml/symex" xmlns:wpg="http://schemas.microsoft.com/office/word/2010/wordprocessingGroup" xmlns:wpi="http://schemas.microsoft.com/office/word/2010/wordprocessingInk" xmlns:wne="http://schemas.microsoft.com/office/word/2006/wordml" xmlns:wps="http://schemas.microsoft.com/office/word/2010/wordprocessingShape" mc:Ignorable="w14 w15 w16se wp14">
+  <w:abstractNum w:abstractNumId="0" w15:restartNumberingAfterBreak="0">
+    <w:nsid w:val="475B2DAB"/>
+    <w:multiLevelType w:val="hybridMultilevel"/>
+    <w:tmpl w:val="66D68EC0"/>
+    <w:lvl w:ilvl="0" w:tplc="04090001">
+      <w:start w:val="1"/>
+      <w:numFmt w:val="bullet"/>
+      <w:lvlText w:val=""/>
+      <w:lvlJc w:val="left"/>
+      <w:pPr>
+        <w:ind w:left="720" w:hanging="360"/>
+      </w:pPr>
+      <w:rPr>
+        <w:rFonts w:ascii="Symbol" w:hAnsi="Symbol" w:hint="default"/>
+      </w:rPr>
+    </w:lvl>
+    <w:lvl w:ilvl="1" w:tplc="04090003" w:tentative="1">
+      <w:start w:val="1"/>
+      <w:numFmt w:val="bullet"/>
+      <w:lvlText w:val="o"/>
+      <w:lvlJc w:val="left"/>
+      <w:pPr>
+        <w:ind w:left="1440" w:hanging="360"/>
+      </w:pPr>
+      <w:rPr>
+        <w:rFonts w:ascii="Courier New" w:hAnsi="Courier New" w:cs="Courier New" w:hint="default"/>
+      </w:rPr>
+    </w:lvl>
+    <w:lvl w:ilvl="2" w:tplc="04090005" w:tentative="1">
+      <w:start w:val="1"/>
+      <w:numFmt w:val="bullet"/>
+      <w:lvlText w:val=""/>
+      <w:lvlJc w:val="left"/>
+      <w:pPr>
+        <w:ind w:left="2160" w:hanging="360"/>
+      </w:pPr>
+      <w:rPr>
+        <w:rFonts w:ascii="Wingdings" w:hAnsi="Wingdings" w:hint="default"/>
+      </w:rPr>
+    </w:lvl>
+    <w:lvl w:ilvl="3" w:tplc="04090001" w:tentative="1">
+      <w:start w:val="1"/>
+      <w:numFmt w:val="bullet"/>
+      <w:lvlText w:val=""/>
+      <w:lvlJc w:val="left"/>
+      <w:pPr>
+        <w:ind w:left="2880" w:hanging="360"/>
+      </w:pPr>
+      <w:rPr>
+        <w:rFonts w:ascii="Symbol" w:hAnsi="Symbol" w:hint="default"/>
+      </w:rPr>
+    </w:lvl>
+    <w:lvl w:ilvl="4" w:tplc="04090003" w:tentative="1">
+      <w:start w:val="1"/>
+      <w:numFmt w:val="bullet"/>
+      <w:lvlText w:val="o"/>
+      <w:lvlJc w:val="left"/>
+      <w:pPr>
+        <w:ind w:left="3600" w:hanging="360"/>
+      </w:pPr>
+      <w:rPr>
+        <w:rFonts w:ascii="Courier New" w:hAnsi="Courier New" w:cs="Courier New" w:hint="default"/>
+      </w:rPr>
+    </w:lvl>
+    <w:lvl w:ilvl="5" w:tplc="04090005" w:tentative="1">
+      <w:start w:val="1"/>
+      <w:numFmt w:val="bullet"/>
+      <w:lvlText w:val=""/>
+      <w:lvlJc w:val="left"/>
+      <w:pPr>
+        <w:ind w:left="4320" w:hanging="360"/>
+      </w:pPr>
+      <w:rPr>
+        <w:rFonts w:ascii="Wingdings" w:hAnsi="Wingdings" w:hint="default"/>
+      </w:rPr>
+    </w:lvl>
+    <w:lvl w:ilvl="6" w:tplc="04090001" w:tentative="1">
+      <w:start w:val="1"/>
+      <w:numFmt w:val="bullet"/>
+      <w:lvlText w:val=""/>
+      <w:lvlJc w:val="left"/>
+      <w:pPr>
+        <w:ind w:left="5040" w:hanging="360"/>
+      </w:pPr>
+      <w:rPr>
+        <w:rFonts w:ascii="Symbol" w:hAnsi="Symbol" w:hint="default"/>
+      </w:rPr>
+    </w:lvl>
+    <w:lvl w:ilvl="7" w:tplc="04090003" w:tentative="1">
+      <w:start w:val="1"/>
+      <w:numFmt w:val="bullet"/>
+      <w:lvlText w:val="o"/>
+      <w:lvlJc w:val="left"/>
+      <w:pPr>
+        <w:ind w:left="5760" w:hanging="360"/>
+      </w:pPr>
+      <w:rPr>
+        <w:rFonts w:ascii="Courier New" w:hAnsi="Courier New" w:cs="Courier New" w:hint="default"/>
+      </w:rPr>
+    </w:lvl>
+    <w:lvl w:ilvl="8" w:tplc="04090005" w:tentative="1">
+      <w:start w:val="1"/>
+      <w:numFmt w:val="bullet"/>
+      <w:lvlText w:val=""/>
+      <w:lvlJc w:val="left"/>
+      <w:pPr>
+        <w:ind w:left="6480" w:hanging="360"/>
+      </w:pPr>
+      <w:rPr>
+        <w:rFonts w:ascii="Wingdings" w:hAnsi="Wingdings" w:hint="default"/>
+      </w:rPr>
+    </w:lvl>
+  </w:abstractNum>
+  <w:abstractNum w:abstractNumId="1" w15:restartNumberingAfterBreak="0">
+    <w:nsid w:val="77235157"/>
+    <w:multiLevelType w:val="hybridMultilevel"/>
+    <w:tmpl w:val="5F9073A6"/>
+    <w:lvl w:ilvl="0" w:tplc="04090001">
+      <w:start w:val="1"/>
+      <w:numFmt w:val="bullet"/>
+      <w:lvlText w:val=""/>
+      <w:lvlJc w:val="left"/>
+      <w:pPr>
+        <w:ind w:left="720" w:hanging="360"/>
+      </w:pPr>
+      <w:rPr>
+        <w:rFonts w:ascii="Symbol" w:hAnsi="Symbol" w:hint="default"/>
+      </w:rPr>
+    </w:lvl>
+    <w:lvl w:ilvl="1" w:tplc="04090003" w:tentative="1">
+      <w:start w:val="1"/>
+      <w:numFmt w:val="bullet"/>
+      <w:lvlText w:val="o"/>
+      <w:lvlJc w:val="left"/>
+      <w:pPr>
+        <w:ind w:left="1440" w:hanging="360"/>
+      </w:pPr>
+      <w:rPr>
+        <w:rFonts w:ascii="Courier New" w:hAnsi="Courier New" w:cs="Courier New" w:hint="default"/>
+      </w:rPr>
+    </w:lvl>
+    <w:lvl w:ilvl="2" w:tplc="04090005" w:tentative="1">
+      <w:start w:val="1"/>
+      <w:numFmt w:val="bullet"/>
+      <w:lvlText w:val=""/>
+      <w:lvlJc w:val="left"/>
+      <w:pPr>
+        <w:ind w:left="2160" w:hanging="360"/>
+      </w:pPr>
+      <w:rPr>
+        <w:rFonts w:ascii="Wingdings" w:hAnsi="Wingdings" w:hint="default"/>
+      </w:rPr>
+    </w:lvl>
+    <w:lvl w:ilvl="3" w:tplc="04090001" w:tentative="1">
+      <w:start w:val="1"/>
+      <w:numFmt w:val="bullet"/>
+      <w:lvlText w:val=""/>
+      <w:lvlJc w:val="left"/>
+      <w:pPr>
+        <w:ind w:left="2880" w:hanging="360"/>
+      </w:pPr>
+      <w:rPr>
+        <w:rFonts w:ascii="Symbol" w:hAnsi="Symbol" w:hint="default"/>
+      </w:rPr>
+    </w:lvl>
+    <w:lvl w:ilvl="4" w:tplc="04090003" w:tentative="1">
+      <w:start w:val="1"/>
+      <w:numFmt w:val="bullet"/>
+      <w:lvlText w:val="o"/>
+      <w:lvlJc w:val="left"/>
+      <w:pPr>
+        <w:ind w:left="3600" w:hanging="360"/>
+      </w:pPr>
+      <w:rPr>
+        <w:rFonts w:ascii="Courier New" w:hAnsi="Courier New" w:cs="Courier New" w:hint="default"/>
+      </w:rPr>
+    </w:lvl>
+    <w:lvl w:ilvl="5" w:tplc="04090005" w:tentative="1">
+      <w:start w:val="1"/>
+      <w:numFmt w:val="bullet"/>
+      <w:lvlText w:val=""/>
+      <w:lvlJc w:val="left"/>
+      <w:pPr>
+        <w:ind w:left="4320" w:hanging="360"/>
+      </w:pPr>
+      <w:rPr>
+        <w:rFonts w:ascii="Wingdings" w:hAnsi="Wingdings" w:hint="default"/>
+      </w:rPr>
+    </w:lvl>
+    <w:lvl w:ilvl="6" w:tplc="04090001" w:tentative="1">
+      <w:start w:val="1"/>
+      <w:numFmt w:val="bullet"/>
+      <w:lvlText w:val=""/>
+      <w:lvlJc w:val="left"/>
+      <w:pPr>
+        <w:ind w:left="5040" w:hanging="360"/>
+      </w:pPr>
+      <w:rPr>
+        <w:rFonts w:ascii="Symbol" w:hAnsi="Symbol" w:hint="default"/>
+      </w:rPr>
+    </w:lvl>
+    <w:lvl w:ilvl="7" w:tplc="04090003" w:tentative="1">
+      <w:start w:val="1"/>
+      <w:numFmt w:val="bullet"/>
+      <w:lvlText w:val="o"/>
+      <w:lvlJc w:val="left"/>
+      <w:pPr>
+        <w:ind w:left="5760" w:hanging="360"/>
+      </w:pPr>
+      <w:rPr>
+        <w:rFonts w:ascii="Courier New" w:hAnsi="Courier New" w:cs="Courier New" w:hint="default"/>
+      </w:rPr>
+    </w:lvl>
+    <w:lvl w:ilvl="8" w:tplc="04090005" w:tentative="1">
+      <w:start w:val="1"/>
+      <w:numFmt w:val="bullet"/>
+      <w:lvlText w:val=""/>
+      <w:lvlJc w:val="left"/>
+      <w:pPr>
+        <w:ind w:left="6480" w:hanging="360"/>
+      </w:pPr>
+      <w:rPr>
+        <w:rFonts w:ascii="Wingdings" w:hAnsi="Wingdings" w:hint="default"/>
+      </w:rPr>
+    </w:lvl>
+  </w:abstractNum>
+  <w:num w:numId="1">
+    <w:abstractNumId w:val="1"/>
+  </w:num>
+  <w:num w:numId="2">
+    <w:abstractNumId w:val="0"/>
+  </w:num>
+</w:numbering>
 </file>
 
 <file path=word/styles.xml><?xml version="1.0" encoding="utf-8"?>
@@ -500,6 +2277,33 @@
     <w:semiHidden/>
     <w:unhideWhenUsed/>
   </w:style>
+  <w:style w:type="paragraph" w:styleId="ListParagraph">
+    <w:name w:val="List Paragraph"/>
+    <w:basedOn w:val="Normal"/>
+    <w:uiPriority w:val="34"/>
+    <w:qFormat/>
+    <w:rsid w:val="008913A1"/>
+    <w:pPr>
+      <w:ind w:left="720"/>
+      <w:contextualSpacing/>
+    </w:pPr>
+  </w:style>
+  <w:style w:type="paragraph" w:styleId="NormalWeb">
+    <w:name w:val="Normal (Web)"/>
+    <w:basedOn w:val="Normal"/>
+    <w:uiPriority w:val="99"/>
+    <w:semiHidden/>
+    <w:unhideWhenUsed/>
+    <w:rsid w:val="00A03BE8"/>
+    <w:pPr>
+      <w:spacing w:before="100" w:beforeAutospacing="1" w:after="100" w:afterAutospacing="1" w:line="240" w:lineRule="auto"/>
+    </w:pPr>
+    <w:rPr>
+      <w:rFonts w:ascii="Times New Roman" w:eastAsiaTheme="minorEastAsia" w:hAnsi="Times New Roman" w:cs="Times New Roman"/>
+      <w:sz w:val="24"/>
+      <w:szCs w:val="24"/>
+    </w:rPr>
+  </w:style>
 </w:styles>
 </file>
 

</xml_diff>